<commit_message>
added ssi to dic
</commit_message>
<xml_diff>
--- a/Code_Manual_May_2022_1.2.docx
+++ b/Code_Manual_May_2022_1.2.docx
@@ -387,6 +387,28 @@
       <w:pPr>
         <w:pStyle w:val="ListParagraph"/>
         <w:numPr>
+          <w:ilvl w:val="1"/>
+          <w:numId w:val="1"/>
+        </w:numPr>
+        <w:autoSpaceDE w:val="0"/>
+        <w:autoSpaceDN w:val="0"/>
+        <w:adjustRightInd w:val="0"/>
+        <w:spacing w:after="0" w:line="240" w:lineRule="auto"/>
+        <w:rPr>
+          <w:rFonts w:ascii="McgjyyAdvTTb5929f4c" w:hAnsi="McgjyyAdvTTb5929f4c" w:cs="McgjyyAdvTTb5929f4c"/>
+          <w:color w:val="131413"/>
+        </w:rPr>
+      </w:pPr>
+      <w:r>
+        <w:t>SSI; surgical site infections</w:t>
+      </w:r>
+      <w:bookmarkStart w:id="0" w:name="_GoBack"/>
+      <w:bookmarkEnd w:id="0"/>
+    </w:p>
+    <w:p>
+      <w:pPr>
+        <w:pStyle w:val="ListParagraph"/>
+        <w:numPr>
           <w:ilvl w:val="0"/>
           <w:numId w:val="1"/>
         </w:numPr>
@@ -623,12 +645,7 @@
         <w:t xml:space="preserve">added in by hand throughout the extraction process, and subsequently </w:t>
       </w:r>
       <w:r>
-        <w:t>checked by hand, due to removals of rows in the data checking and cleaning process there</w:t>
-      </w:r>
-      <w:bookmarkStart w:id="0" w:name="_GoBack"/>
-      <w:bookmarkEnd w:id="0"/>
-      <w:r>
-        <w:t xml:space="preserve"> may be gaps in numbers. For </w:t>
+        <w:t xml:space="preserve">checked by hand, due to removals of rows in the data checking and cleaning process there may be gaps in numbers. For </w:t>
       </w:r>
       <w:proofErr w:type="gramStart"/>
       <w:r>

</xml_diff>

<commit_message>
adding notes that under construction
</commit_message>
<xml_diff>
--- a/Code_Manual_May_2022_1.2.docx
+++ b/Code_Manual_May_2022_1.2.docx
@@ -11,6 +11,21 @@
       </w:r>
     </w:p>
     <w:p/>
+    <w:p>
+      <w:pPr>
+        <w:rPr>
+          <w:color w:val="FF0000"/>
+        </w:rPr>
+      </w:pPr>
+      <w:bookmarkStart w:id="0" w:name="_GoBack"/>
+      <w:r>
+        <w:rPr>
+          <w:color w:val="FF0000"/>
+        </w:rPr>
+        <w:t>UNDER CONSTRUCTION</w:t>
+      </w:r>
+    </w:p>
+    <w:bookmarkEnd w:id="0"/>
     <w:p>
       <w:pPr>
         <w:pStyle w:val="Subtitle"/>
@@ -402,8 +417,6 @@
       <w:r>
         <w:t>SSI; surgical site infections</w:t>
       </w:r>
-      <w:bookmarkStart w:id="0" w:name="_GoBack"/>
-      <w:bookmarkEnd w:id="0"/>
     </w:p>
     <w:p>
       <w:pPr>
@@ -629,6 +642,7 @@
       </w:pPr>
       <w:proofErr w:type="gramStart"/>
       <w:r>
+        <w:lastRenderedPageBreak/>
         <w:t>Additionally</w:t>
       </w:r>
       <w:proofErr w:type="gramEnd"/>
@@ -699,7 +713,6 @@
                 <w:rFonts w:ascii="Calibri" w:hAnsi="Calibri" w:cs="Calibri"/>
                 <w:color w:val="000000"/>
               </w:rPr>
-              <w:lastRenderedPageBreak/>
               <w:t>first author(s)</w:t>
             </w:r>
           </w:p>

</xml_diff>